<commit_message>
Added Niagara system for possession
Attempted to lock its location to the target.
</commit_message>
<xml_diff>
--- a/Documentation/Possession.docx
+++ b/Documentation/Possession.docx
@@ -174,11 +174,39 @@
     </w:p>
     <w:p>
       <w:pPr>
+        <w:pBdr>
+          <w:bottom w:val="single" w:sz="12" w:space="1" w:color="auto"/>
+        </w:pBdr>
         <w:ind w:firstLine="0"/>
       </w:pPr>
       <w:r>
         <w:tab/>
         <w:t>The timer works from what I can tell (but it’s difficult to test without that Boolean). I’ve condensed it into a macro for the time being.</w:t>
+      </w:r>
+    </w:p>
+    <w:p>
+      <w:pPr>
+        <w:ind w:firstLine="0"/>
+      </w:pPr>
+      <w:r>
+        <w:tab/>
+        <w:t>To pass the time while I try to figure out the previously discussed issue, I decided to try and make a Niagara System that snaps to the target’s position while the player is holding down the Possession activation key.</w:t>
+      </w:r>
+      <w:r>
+        <w:br/>
+      </w:r>
+      <w:r>
+        <w:tab/>
+        <w:t xml:space="preserve">It didn’t work, but I guess neither does Possession. </w:t>
+      </w:r>
+    </w:p>
+    <w:p>
+      <w:pPr>
+        <w:ind w:firstLine="0"/>
+      </w:pPr>
+      <w:r>
+        <w:tab/>
+        <w:t>This was attempted via the Attach Actor to Actor node.</w:t>
       </w:r>
     </w:p>
     <w:sectPr>

</xml_diff>